<commit_message>
New addendum & Reference
</commit_message>
<xml_diff>
--- a/OODA-AdditionalReferences.docx
+++ b/OODA-AdditionalReferences.docx
@@ -101,6 +101,21 @@
       <w:proofErr w:type="spellEnd"/>
       <w:r>
         <w:t>)</w:t>
+      </w:r>
+    </w:p>
+    <w:p>
+      <w:r>
+        <w:t xml:space="preserve">Campbell, K. M., Dai, H., Su, Z., Bauer, M., Fletcher, P. T., &amp; Joshi, S. C. (2021, June). Structural Connectome Atlas Construction in the Space of Riemannian Metrics. In </w:t>
+      </w:r>
+      <w:r>
+        <w:rPr>
+          <w:i/>
+          <w:iCs/>
+        </w:rPr>
+        <w:t>International Conference on Information Processing in Medical Imaging</w:t>
+      </w:r>
+      <w:r>
+        <w:t xml:space="preserve"> (pp. 291-303). Springer, Cham.</w:t>
       </w:r>
     </w:p>
     <w:p>

</xml_diff>

<commit_message>
Matuk reference + bibtex file
</commit_message>
<xml_diff>
--- a/OODA-AdditionalReferences.docx
+++ b/OODA-AdditionalReferences.docx
@@ -269,7 +269,41 @@
       </w:r>
       <w:proofErr w:type="gramEnd"/>
       <w:r>
-        <w:t xml:space="preserve"> inferred persistence of shape parameters and application to early stem cell differentiation. Bernoulli, 22(4), 2113-2142.</w:t>
+        <w:t xml:space="preserve"> inferred persistence of shape parameters and application to early stem cell differentiation. </w:t>
+      </w:r>
+      <w:r>
+        <w:rPr>
+          <w:i/>
+          <w:iCs/>
+        </w:rPr>
+        <w:t>Bernoulli</w:t>
+      </w:r>
+      <w:r>
+        <w:t>, 22(4), 2113-2142.</w:t>
+      </w:r>
+    </w:p>
+    <w:p>
+      <w:r>
+        <w:t xml:space="preserve">Matuk, J., Kurtek, S., &amp; Bharath, K. (2021). Topological Data Analysis through alignment of Persistence Landscapes. </w:t>
+      </w:r>
+      <w:proofErr w:type="spellStart"/>
+      <w:r>
+        <w:rPr>
+          <w:i/>
+          <w:iCs/>
+        </w:rPr>
+        <w:t>arXiv</w:t>
+      </w:r>
+      <w:proofErr w:type="spellEnd"/>
+      <w:r>
+        <w:rPr>
+          <w:i/>
+          <w:iCs/>
+        </w:rPr>
+        <w:t xml:space="preserve"> preprint arXiv:2106.15436</w:t>
+      </w:r>
+      <w:r>
+        <w:t>.</w:t>
       </w:r>
     </w:p>
     <w:p>

</xml_diff>

<commit_message>
tree curve discussion & reference
</commit_message>
<xml_diff>
--- a/OODA-AdditionalReferences.docx
+++ b/OODA-AdditionalReferences.docx
@@ -68,6 +68,44 @@
       </w:r>
     </w:p>
     <w:p/>
+    <w:p>
+      <w:proofErr w:type="spellStart"/>
+      <w:r>
+        <w:t>Aydın</w:t>
+      </w:r>
+      <w:proofErr w:type="spellEnd"/>
+      <w:r>
+        <w:t xml:space="preserve">, B., Pataki, G., Wang, H., </w:t>
+      </w:r>
+      <w:proofErr w:type="spellStart"/>
+      <w:r>
+        <w:t>Ladha</w:t>
+      </w:r>
+      <w:proofErr w:type="spellEnd"/>
+      <w:r>
+        <w:t xml:space="preserve">, A., Bullitt, E., &amp; Marron, J. S. (2012). New approaches to principal component analysis for trees. </w:t>
+      </w:r>
+      <w:r>
+        <w:rPr>
+          <w:i/>
+          <w:iCs/>
+        </w:rPr>
+        <w:t>Statistics in Biosciences</w:t>
+      </w:r>
+      <w:r>
+        <w:t xml:space="preserve">, </w:t>
+      </w:r>
+      <w:r>
+        <w:rPr>
+          <w:i/>
+          <w:iCs/>
+        </w:rPr>
+        <w:t>4</w:t>
+      </w:r>
+      <w:r>
+        <w:t>(1), 132-156.</w:t>
+      </w:r>
+    </w:p>
     <w:p>
       <w:r>
         <w:t xml:space="preserve">Bhattacharya, R. N., </w:t>

</xml_diff>